<commit_message>
Puse un mensaje al final de tu word y agrege un meme bro
</commit_message>
<xml_diff>
--- a/PracticaGit_EduardoGarcia.docx
+++ b/PracticaGit_EduardoGarcia.docx
@@ -15,8 +15,17 @@
           <w:b/>
           <w:sz w:val="28"/>
         </w:rPr>
-        <w:t>Practica Git</w:t>
-      </w:r>
+        <w:t xml:space="preserve">Practica </w:t>
+      </w:r>
+      <w:proofErr w:type="spellStart"/>
+      <w:r>
+        <w:rPr>
+          <w:b/>
+          <w:sz w:val="28"/>
+        </w:rPr>
+        <w:t>Git</w:t>
+      </w:r>
+      <w:proofErr w:type="spellEnd"/>
     </w:p>
     <w:p>
       <w:pPr>
@@ -40,14 +49,12 @@
         <w:rPr>
           <w:b/>
           <w:sz w:val="24"/>
-          <w:lang w:val="en-US"/>
         </w:rPr>
       </w:pPr>
       <w:r>
         <w:rPr>
           <w:b/>
           <w:sz w:val="24"/>
-          <w:lang w:val="en-US"/>
         </w:rPr>
         <w:t xml:space="preserve">1. </w:t>
       </w:r>
@@ -62,7 +69,6 @@
         <w:rPr>
           <w:b/>
           <w:sz w:val="24"/>
-          <w:lang w:val="en-US"/>
         </w:rPr>
         <w:t>.</w:t>
       </w:r>
@@ -90,7 +96,15 @@
         <w:t>.</w:t>
       </w:r>
       <w:r>
-        <w:t xml:space="preserve"> “git </w:t>
+        <w:t xml:space="preserve"> “</w:t>
+      </w:r>
+      <w:proofErr w:type="spellStart"/>
+      <w:r>
+        <w:t>git</w:t>
+      </w:r>
+      <w:proofErr w:type="spellEnd"/>
+      <w:r>
+        <w:t xml:space="preserve"> </w:t>
       </w:r>
       <w:proofErr w:type="spellStart"/>
       <w:r>
@@ -108,6 +122,7 @@
       <w:r>
         <w:t xml:space="preserve">$ </w:t>
       </w:r>
+      <w:proofErr w:type="spellStart"/>
       <w:proofErr w:type="gramStart"/>
       <w:r>
         <w:t>g</w:t>
@@ -115,6 +130,7 @@
       <w:r>
         <w:t>it</w:t>
       </w:r>
+      <w:proofErr w:type="spellEnd"/>
       <w:proofErr w:type="gramEnd"/>
       <w:r>
         <w:t xml:space="preserve"> </w:t>
@@ -206,13 +222,23 @@
       <w:r>
         <w:t xml:space="preserve">$ </w:t>
       </w:r>
+      <w:proofErr w:type="spellStart"/>
       <w:proofErr w:type="gramStart"/>
       <w:r>
         <w:t>git</w:t>
       </w:r>
+      <w:proofErr w:type="spellEnd"/>
       <w:proofErr w:type="gramEnd"/>
       <w:r>
-        <w:t xml:space="preserve"> tag  –a  </w:t>
+        <w:t xml:space="preserve"> </w:t>
+      </w:r>
+      <w:proofErr w:type="spellStart"/>
+      <w:r>
+        <w:t>tag</w:t>
+      </w:r>
+      <w:proofErr w:type="spellEnd"/>
+      <w:r>
+        <w:t xml:space="preserve">  –a  </w:t>
       </w:r>
       <w:r>
         <w:rPr>
@@ -241,16 +267,46 @@
         <w:rPr>
           <w:b/>
           <w:sz w:val="24"/>
-          <w:lang w:val="en-US"/>
         </w:rPr>
       </w:pPr>
       <w:r>
         <w:rPr>
           <w:b/>
           <w:sz w:val="24"/>
-          <w:lang w:val="en-US"/>
-        </w:rPr>
-        <w:t>2. Git Fork.</w:t>
+        </w:rPr>
+        <w:t xml:space="preserve">2. </w:t>
+      </w:r>
+      <w:proofErr w:type="spellStart"/>
+      <w:r>
+        <w:rPr>
+          <w:b/>
+          <w:sz w:val="24"/>
+        </w:rPr>
+        <w:t>Git</w:t>
+      </w:r>
+      <w:proofErr w:type="spellEnd"/>
+      <w:r>
+        <w:rPr>
+          <w:b/>
+          <w:sz w:val="24"/>
+        </w:rPr>
+        <w:t xml:space="preserve"> </w:t>
+      </w:r>
+      <w:proofErr w:type="spellStart"/>
+      <w:r>
+        <w:rPr>
+          <w:b/>
+          <w:sz w:val="24"/>
+        </w:rPr>
+        <w:t>Fork</w:t>
+      </w:r>
+      <w:proofErr w:type="spellEnd"/>
+      <w:r>
+        <w:rPr>
+          <w:b/>
+          <w:sz w:val="24"/>
+        </w:rPr>
+        <w:t>.</w:t>
       </w:r>
     </w:p>
     <w:p>
@@ -363,10 +419,12 @@
       <w:r>
         <w:t xml:space="preserve">$ </w:t>
       </w:r>
+      <w:proofErr w:type="spellStart"/>
       <w:proofErr w:type="gramStart"/>
       <w:r>
         <w:t>git</w:t>
       </w:r>
+      <w:proofErr w:type="spellEnd"/>
       <w:proofErr w:type="gramEnd"/>
       <w:r>
         <w:t xml:space="preserve"> </w:t>
@@ -384,10 +442,12 @@
       <w:r>
         <w:t xml:space="preserve">$ </w:t>
       </w:r>
+      <w:proofErr w:type="spellStart"/>
       <w:proofErr w:type="gramStart"/>
       <w:r>
         <w:t>git</w:t>
       </w:r>
+      <w:proofErr w:type="spellEnd"/>
       <w:proofErr w:type="gramEnd"/>
       <w:r>
         <w:t xml:space="preserve"> </w:t>
@@ -424,21 +484,15 @@
       <w:r>
         <w:t xml:space="preserve">$ </w:t>
       </w:r>
+      <w:proofErr w:type="spellStart"/>
       <w:proofErr w:type="gramStart"/>
       <w:r>
         <w:t>git</w:t>
       </w:r>
+      <w:proofErr w:type="spellEnd"/>
       <w:proofErr w:type="gramEnd"/>
       <w:r>
-        <w:t xml:space="preserve"> </w:t>
-      </w:r>
-      <w:proofErr w:type="spellStart"/>
-      <w:r>
-        <w:t>pull</w:t>
-      </w:r>
-      <w:proofErr w:type="spellEnd"/>
-      <w:r>
-        <w:t xml:space="preserve"> </w:t>
+        <w:t xml:space="preserve"> pull </w:t>
       </w:r>
       <w:proofErr w:type="spellStart"/>
       <w:r>
@@ -561,7 +615,7 @@
                     <pic:cNvPicPr/>
                   </pic:nvPicPr>
                   <pic:blipFill>
-                    <a:blip r:embed="rId5"/>
+                    <a:blip r:embed="rId7"/>
                     <a:stretch>
                       <a:fillRect/>
                     </a:stretch>
@@ -581,8 +635,213 @@
           </wp:inline>
         </w:drawing>
       </w:r>
+    </w:p>
+    <w:p>
+      <w:pPr>
+        <w:jc w:val="center"/>
+      </w:pPr>
       <w:bookmarkStart w:id="0" w:name="_GoBack"/>
       <w:bookmarkEnd w:id="0"/>
+      <w:r>
+        <w:rPr>
+          <w:noProof/>
+        </w:rPr>
+        <w:lastRenderedPageBreak/>
+        <mc:AlternateContent>
+          <mc:Choice Requires="wps">
+            <w:drawing>
+              <wp:anchor distT="0" distB="0" distL="114300" distR="114300" simplePos="0" relativeHeight="251659264" behindDoc="0" locked="0" layoutInCell="1" allowOverlap="1" wp14:anchorId="61BE4B52" wp14:editId="5C5C68B2">
+                <wp:simplePos x="0" y="0"/>
+                <wp:positionH relativeFrom="column">
+                  <wp:posOffset>-291241</wp:posOffset>
+                </wp:positionH>
+                <wp:positionV relativeFrom="paragraph">
+                  <wp:posOffset>-3325</wp:posOffset>
+                </wp:positionV>
+                <wp:extent cx="5899001" cy="2151529"/>
+                <wp:effectExtent l="0" t="0" r="273685" b="306070"/>
+                <wp:wrapNone/>
+                <wp:docPr id="2" name="Cuadro de texto 2"/>
+                <wp:cNvGraphicFramePr/>
+                <a:graphic xmlns:a="http://schemas.openxmlformats.org/drawingml/2006/main">
+                  <a:graphicData uri="http://schemas.microsoft.com/office/word/2010/wordprocessingShape">
+                    <wps:wsp>
+                      <wps:cNvSpPr txBox="1"/>
+                      <wps:spPr>
+                        <a:xfrm>
+                          <a:off x="0" y="0"/>
+                          <a:ext cx="5899001" cy="2151529"/>
+                        </a:xfrm>
+                        <a:prstGeom prst="rect">
+                          <a:avLst/>
+                        </a:prstGeom>
+                        <a:noFill/>
+                        <a:ln>
+                          <a:noFill/>
+                        </a:ln>
+                        <a:effectLst>
+                          <a:outerShdw blurRad="190500" dist="228600" dir="2700000" algn="ctr">
+                            <a:srgbClr val="000000">
+                              <a:alpha val="30000"/>
+                            </a:srgbClr>
+                          </a:outerShdw>
+                        </a:effectLst>
+                        <a:scene3d>
+                          <a:camera prst="orthographicFront">
+                            <a:rot lat="0" lon="0" rev="0"/>
+                          </a:camera>
+                          <a:lightRig rig="glow" dir="t">
+                            <a:rot lat="0" lon="0" rev="4800000"/>
+                          </a:lightRig>
+                        </a:scene3d>
+                        <a:sp3d prstMaterial="matte">
+                          <a:bevelT w="127000" h="63500"/>
+                        </a:sp3d>
+                      </wps:spPr>
+                      <wps:txbx>
+                        <w:txbxContent>
+                          <w:p>
+                            <w:pPr>
+                              <w:jc w:val="center"/>
+                              <w:rPr>
+                                <w:b/>
+                                <w:outline/>
+                                <w:color w:val="ED7D31" w:themeColor="accent2"/>
+                                <w:sz w:val="72"/>
+                                <w:szCs w:val="72"/>
+                                <w14:shadow w14:blurRad="0" w14:dist="38100" w14:dir="2700000" w14:sx="100000" w14:sy="100000" w14:kx="0" w14:ky="0" w14:algn="tl">
+                                  <w14:schemeClr w14:val="accent2"/>
+                                </w14:shadow>
+                                <w14:textOutline w14:w="6604" w14:cap="flat" w14:cmpd="sng" w14:algn="ctr">
+                                  <w14:solidFill>
+                                    <w14:schemeClr w14:val="accent2"/>
+                                  </w14:solidFill>
+                                  <w14:prstDash w14:val="solid"/>
+                                  <w14:round/>
+                                </w14:textOutline>
+                                <w14:textFill>
+                                  <w14:solidFill>
+                                    <w14:srgbClr w14:val="FFFFFF"/>
+                                  </w14:solidFill>
+                                </w14:textFill>
+                              </w:rPr>
+                            </w:pPr>
+                            <w:r>
+                              <w:rPr>
+                                <w:b/>
+                                <w:outline/>
+                                <w:color w:val="ED7D31" w:themeColor="accent2"/>
+                                <w:sz w:val="72"/>
+                                <w:szCs w:val="72"/>
+                                <w14:shadow w14:blurRad="0" w14:dist="38100" w14:dir="2700000" w14:sx="100000" w14:sy="100000" w14:kx="0" w14:ky="0" w14:algn="tl">
+                                  <w14:schemeClr w14:val="accent2"/>
+                                </w14:shadow>
+                                <w14:textOutline w14:w="6604" w14:cap="flat" w14:cmpd="sng" w14:algn="ctr">
+                                  <w14:solidFill>
+                                    <w14:schemeClr w14:val="accent2"/>
+                                  </w14:solidFill>
+                                  <w14:prstDash w14:val="solid"/>
+                                  <w14:round/>
+                                </w14:textOutline>
+                                <w14:textFill>
+                                  <w14:solidFill>
+                                    <w14:srgbClr w14:val="FFFFFF"/>
+                                  </w14:solidFill>
+                                </w14:textFill>
+                              </w:rPr>
+                              <w:t xml:space="preserve">Qué onda Bro, soy  Edgar y estoy probando lo del pull request </w:t>
+                            </w:r>
+                          </w:p>
+                        </w:txbxContent>
+                      </wps:txbx>
+                      <wps:bodyPr rot="0" spcFirstLastPara="0" vertOverflow="overflow" horzOverflow="overflow" vert="horz" wrap="square" lIns="91440" tIns="45720" rIns="91440" bIns="45720" numCol="1" spcCol="0" rtlCol="0" fromWordArt="0" anchor="t" anchorCtr="0" forceAA="0" compatLnSpc="1">
+                        <a:prstTxWarp prst="textNoShape">
+                          <a:avLst/>
+                        </a:prstTxWarp>
+                        <a:noAutofit/>
+                      </wps:bodyPr>
+                    </wps:wsp>
+                  </a:graphicData>
+                </a:graphic>
+                <wp14:sizeRelH relativeFrom="margin">
+                  <wp14:pctWidth>0</wp14:pctWidth>
+                </wp14:sizeRelH>
+                <wp14:sizeRelV relativeFrom="margin">
+                  <wp14:pctHeight>0</wp14:pctHeight>
+                </wp14:sizeRelV>
+              </wp:anchor>
+            </w:drawing>
+          </mc:Choice>
+          <mc:Fallback>
+            <w:pict>
+              <v:shapetype w14:anchorId="61BE4B52" id="_x0000_t202" coordsize="21600,21600" o:spt="202" path="m,l,21600r21600,l21600,xe">
+                <v:stroke joinstyle="miter"/>
+                <v:path gradientshapeok="t" o:connecttype="rect"/>
+              </v:shapetype>
+              <v:shape id="Cuadro de texto 2" o:spid="_x0000_s1026" type="#_x0000_t202" style="position:absolute;left:0;text-align:left;margin-left:-22.95pt;margin-top:-.25pt;width:464.5pt;height:169.4pt;z-index:251659264;visibility:visible;mso-wrap-style:square;mso-width-percent:0;mso-height-percent:0;mso-wrap-distance-left:9pt;mso-wrap-distance-top:0;mso-wrap-distance-right:9pt;mso-wrap-distance-bottom:0;mso-position-horizontal:absolute;mso-position-horizontal-relative:text;mso-position-vertical:absolute;mso-position-vertical-relative:text;mso-width-percent:0;mso-height-percent:0;mso-width-relative:margin;mso-height-relative:margin;v-text-anchor:top" o:gfxdata="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" filled="f" stroked="f">
+                <v:fill o:detectmouseclick="t"/>
+                <v:shadow on="t" color="black" opacity="19660f" offset="4.49014mm,4.49014mm"/>
+                <v:textbox>
+                  <w:txbxContent>
+                    <w:p>
+                      <w:pPr>
+                        <w:jc w:val="center"/>
+                        <w:rPr>
+                          <w:b/>
+                          <w:outline/>
+                          <w:color w:val="ED7D31" w:themeColor="accent2"/>
+                          <w:sz w:val="72"/>
+                          <w:szCs w:val="72"/>
+                          <w14:shadow w14:blurRad="0" w14:dist="38100" w14:dir="2700000" w14:sx="100000" w14:sy="100000" w14:kx="0" w14:ky="0" w14:algn="tl">
+                            <w14:schemeClr w14:val="accent2"/>
+                          </w14:shadow>
+                          <w14:textOutline w14:w="6604" w14:cap="flat" w14:cmpd="sng" w14:algn="ctr">
+                            <w14:solidFill>
+                              <w14:schemeClr w14:val="accent2"/>
+                            </w14:solidFill>
+                            <w14:prstDash w14:val="solid"/>
+                            <w14:round/>
+                          </w14:textOutline>
+                          <w14:textFill>
+                            <w14:solidFill>
+                              <w14:srgbClr w14:val="FFFFFF"/>
+                            </w14:solidFill>
+                          </w14:textFill>
+                        </w:rPr>
+                      </w:pPr>
+                      <w:r>
+                        <w:rPr>
+                          <w:b/>
+                          <w:outline/>
+                          <w:color w:val="ED7D31" w:themeColor="accent2"/>
+                          <w:sz w:val="72"/>
+                          <w:szCs w:val="72"/>
+                          <w14:shadow w14:blurRad="0" w14:dist="38100" w14:dir="2700000" w14:sx="100000" w14:sy="100000" w14:kx="0" w14:ky="0" w14:algn="tl">
+                            <w14:schemeClr w14:val="accent2"/>
+                          </w14:shadow>
+                          <w14:textOutline w14:w="6604" w14:cap="flat" w14:cmpd="sng" w14:algn="ctr">
+                            <w14:solidFill>
+                              <w14:schemeClr w14:val="accent2"/>
+                            </w14:solidFill>
+                            <w14:prstDash w14:val="solid"/>
+                            <w14:round/>
+                          </w14:textOutline>
+                          <w14:textFill>
+                            <w14:solidFill>
+                              <w14:srgbClr w14:val="FFFFFF"/>
+                            </w14:solidFill>
+                          </w14:textFill>
+                        </w:rPr>
+                        <w:t xml:space="preserve">Qué onda Bro, soy  Edgar y estoy probando lo del pull request </w:t>
+                      </w:r>
+                    </w:p>
+                  </w:txbxContent>
+                </v:textbox>
+              </v:shape>
+            </w:pict>
+          </mc:Fallback>
+        </mc:AlternateContent>
+      </w:r>
     </w:p>
     <w:sectPr>
       <w:pgSz w:w="12240" w:h="15840"/>
@@ -592,6 +851,56 @@
     </w:sectPr>
   </w:body>
 </w:document>
+</file>
+
+<file path=word/endnotes.xml><?xml version="1.0" encoding="utf-8"?>
+<w:endnotes xmlns:wpc="http://schemas.microsoft.com/office/word/2010/wordprocessingCanvas" xmlns:mc="http://schemas.openxmlformats.org/markup-compatibility/2006" xmlns:o="urn:schemas-microsoft-com:office:office" xmlns:r="http://schemas.openxmlformats.org/officeDocument/2006/relationships" xmlns:m="http://schemas.openxmlformats.org/officeDocument/2006/math" xmlns:v="urn:schemas-microsoft-com:vml" xmlns:wp14="http://schemas.microsoft.com/office/word/2010/wordprocessingDrawing" xmlns:wp="http://schemas.openxmlformats.org/drawingml/2006/wordprocessingDrawing" xmlns:w10="urn:schemas-microsoft-com:office:word" xmlns:w="http://schemas.openxmlformats.org/wordprocessingml/2006/main" xmlns:w14="http://schemas.microsoft.com/office/word/2010/wordml" xmlns:w15="http://schemas.microsoft.com/office/word/2012/wordml" xmlns:wpg="http://schemas.microsoft.com/office/word/2010/wordprocessingGroup" xmlns:wpi="http://schemas.microsoft.com/office/word/2010/wordprocessingInk" xmlns:wne="http://schemas.microsoft.com/office/word/2006/wordml" xmlns:wps="http://schemas.microsoft.com/office/word/2010/wordprocessingShape" mc:Ignorable="w14 w15 wp14">
+  <w:endnote w:type="separator" w:id="-1">
+    <w:p>
+      <w:pPr>
+        <w:spacing w:after="0" w:line="240" w:lineRule="auto"/>
+      </w:pPr>
+      <w:r>
+        <w:separator/>
+      </w:r>
+    </w:p>
+  </w:endnote>
+  <w:endnote w:type="continuationSeparator" w:id="0">
+    <w:p>
+      <w:pPr>
+        <w:spacing w:after="0" w:line="240" w:lineRule="auto"/>
+      </w:pPr>
+      <w:r>
+        <w:continuationSeparator/>
+      </w:r>
+    </w:p>
+  </w:endnote>
+</w:endnotes>
+</file>
+
+<file path=word/footnotes.xml><?xml version="1.0" encoding="utf-8"?>
+<w:footnotes xmlns:wpc="http://schemas.microsoft.com/office/word/2010/wordprocessingCanvas" xmlns:mc="http://schemas.openxmlformats.org/markup-compatibility/2006" xmlns:o="urn:schemas-microsoft-com:office:office" xmlns:r="http://schemas.openxmlformats.org/officeDocument/2006/relationships" xmlns:m="http://schemas.openxmlformats.org/officeDocument/2006/math" xmlns:v="urn:schemas-microsoft-com:vml" xmlns:wp14="http://schemas.microsoft.com/office/word/2010/wordprocessingDrawing" xmlns:wp="http://schemas.openxmlformats.org/drawingml/2006/wordprocessingDrawing" xmlns:w10="urn:schemas-microsoft-com:office:word" xmlns:w="http://schemas.openxmlformats.org/wordprocessingml/2006/main" xmlns:w14="http://schemas.microsoft.com/office/word/2010/wordml" xmlns:w15="http://schemas.microsoft.com/office/word/2012/wordml" xmlns:wpg="http://schemas.microsoft.com/office/word/2010/wordprocessingGroup" xmlns:wpi="http://schemas.microsoft.com/office/word/2010/wordprocessingInk" xmlns:wne="http://schemas.microsoft.com/office/word/2006/wordml" xmlns:wps="http://schemas.microsoft.com/office/word/2010/wordprocessingShape" mc:Ignorable="w14 w15 wp14">
+  <w:footnote w:type="separator" w:id="-1">
+    <w:p>
+      <w:pPr>
+        <w:spacing w:after="0" w:line="240" w:lineRule="auto"/>
+      </w:pPr>
+      <w:r>
+        <w:separator/>
+      </w:r>
+    </w:p>
+  </w:footnote>
+  <w:footnote w:type="continuationSeparator" w:id="0">
+    <w:p>
+      <w:pPr>
+        <w:spacing w:after="0" w:line="240" w:lineRule="auto"/>
+      </w:pPr>
+      <w:r>
+        <w:continuationSeparator/>
+      </w:r>
+    </w:p>
+  </w:footnote>
+</w:footnotes>
 </file>
 
 <file path=word/numbering.xml><?xml version="1.0" encoding="utf-8"?>

</xml_diff>